<commit_message>
Update Problem Statement Final.docx
</commit_message>
<xml_diff>
--- a/Docs/Problem Statement Final.docx
+++ b/Docs/Problem Statement Final.docx
@@ -56,7 +56,13 @@
     <w:p/>
     <w:p>
       <w:r>
-        <w:t xml:space="preserve">By investigating how we can create insurance packages that are more affordable to majority of the African population, educating the masses on the importance having insurance and by researching the market for insights as to who is more likely to buy the product, the relevant </w:t>
+        <w:t>By investigating how we can create insurance packages that are more affordable</w:t>
+      </w:r>
+      <w:r>
+        <w:t xml:space="preserve">, </w:t>
+      </w:r>
+      <w:r>
+        <w:t xml:space="preserve">educating the masses on the importance having insurance and by researching the market for insights as to who is more likely to buy the product, the relevant </w:t>
       </w:r>
       <w:r>
         <w:t>stakeholders</w:t>
@@ -65,7 +71,7 @@
         <w:t xml:space="preserve"> </w:t>
       </w:r>
       <w:r>
-        <w:t xml:space="preserve">can work toward a well-developed, dynamic and stable insurance industry within Africa. </w:t>
+        <w:t xml:space="preserve">can work toward a well-developed, dynamic and stable insurance industry. </w:t>
       </w:r>
     </w:p>
     <w:sectPr>

</xml_diff>